<commit_message>
add template kwitansi & add database
</commit_message>
<xml_diff>
--- a/web/template/template_kwitansi_dalam_kota.docx
+++ b/web/template/template_kwitansi_dalam_kota.docx
@@ -52,20 +52,39 @@
         <w:jc w:val="both"/>
         <w:rPr>
           <w:rFonts w:ascii="Arial" w:hAnsi="Arial"/>
-          <w:lang w:val="es-ES"/>
         </w:rPr>
       </w:pPr>
-      <w:r>
-        <w:rPr>
-          <w:rFonts w:ascii="Arial" w:hAnsi="Arial"/>
-          <w:lang w:val="es-ES"/>
-        </w:rPr>
-        <w:t xml:space="preserve">Lampiran SPD Nomor </w:t>
-      </w:r>
-      <w:r>
-        <w:rPr>
-          <w:rFonts w:ascii="Arial" w:hAnsi="Arial"/>
-          <w:lang w:val="es-ES"/>
+      <w:proofErr w:type="spellStart"/>
+      <w:r>
+        <w:rPr>
+          <w:rFonts w:ascii="Arial" w:hAnsi="Arial"/>
+        </w:rPr>
+        <w:t>Lampiran</w:t>
+      </w:r>
+      <w:proofErr w:type="spellEnd"/>
+      <w:r>
+        <w:rPr>
+          <w:rFonts w:ascii="Arial" w:hAnsi="Arial"/>
+        </w:rPr>
+        <w:t xml:space="preserve"> SPD </w:t>
+      </w:r>
+      <w:proofErr w:type="spellStart"/>
+      <w:r>
+        <w:rPr>
+          <w:rFonts w:ascii="Arial" w:hAnsi="Arial"/>
+        </w:rPr>
+        <w:t>Nomor</w:t>
+      </w:r>
+      <w:proofErr w:type="spellEnd"/>
+      <w:r>
+        <w:rPr>
+          <w:rFonts w:ascii="Arial" w:hAnsi="Arial"/>
+        </w:rPr>
+        <w:t xml:space="preserve"> </w:t>
+      </w:r>
+      <w:r>
+        <w:rPr>
+          <w:rFonts w:ascii="Arial" w:hAnsi="Arial"/>
         </w:rPr>
         <w:tab/>
         <w:t xml:space="preserve">: </w:t>
@@ -73,9 +92,22 @@
       <w:r>
         <w:rPr>
           <w:rFonts w:ascii="Arial" w:hAnsi="Arial"/>
-          <w:lang w:val="es-ES"/>
-        </w:rPr>
-        <w:t>?nomor_surat?</w:t>
+        </w:rPr>
+        <w:t>${</w:t>
+      </w:r>
+      <w:proofErr w:type="spellStart"/>
+      <w:r>
+        <w:rPr>
+          <w:rFonts w:ascii="Arial" w:hAnsi="Arial"/>
+        </w:rPr>
+        <w:t>nomor_spd</w:t>
+      </w:r>
+      <w:proofErr w:type="spellEnd"/>
+      <w:r>
+        <w:rPr>
+          <w:rFonts w:ascii="Arial" w:hAnsi="Arial"/>
+        </w:rPr>
+        <w:t>}</w:t>
       </w:r>
     </w:p>
     <w:p>
@@ -86,12 +118,14 @@
           <w:rFonts w:ascii="Arial" w:hAnsi="Arial"/>
         </w:rPr>
       </w:pPr>
+      <w:proofErr w:type="spellStart"/>
       <w:r>
         <w:rPr>
           <w:rFonts w:ascii="Arial" w:hAnsi="Arial"/>
         </w:rPr>
         <w:t>Tanggal</w:t>
       </w:r>
+      <w:proofErr w:type="spellEnd"/>
       <w:r>
         <w:rPr>
           <w:rFonts w:ascii="Arial" w:hAnsi="Arial"/>
@@ -115,7 +149,21 @@
         <w:rPr>
           <w:rFonts w:ascii="Arial" w:hAnsi="Arial"/>
         </w:rPr>
-        <w:t>?tanggal_terbit?</w:t>
+        <w:t>${</w:t>
+      </w:r>
+      <w:proofErr w:type="spellStart"/>
+      <w:r>
+        <w:rPr>
+          <w:rFonts w:ascii="Arial" w:hAnsi="Arial"/>
+        </w:rPr>
+        <w:t>tanggal_terbit</w:t>
+      </w:r>
+      <w:proofErr w:type="spellEnd"/>
+      <w:r>
+        <w:rPr>
+          <w:rFonts w:ascii="Arial" w:hAnsi="Arial"/>
+        </w:rPr>
+        <w:t>}</w:t>
       </w:r>
     </w:p>
     <w:p>
@@ -185,12 +233,28 @@
                 <w:rFonts w:ascii="Arial" w:hAnsi="Arial"/>
               </w:rPr>
             </w:pPr>
-            <w:r>
-              <w:rPr>
-                <w:rFonts w:ascii="Arial" w:hAnsi="Arial"/>
-              </w:rPr>
-              <w:t>Perincian biaya</w:t>
-            </w:r>
+            <w:proofErr w:type="spellStart"/>
+            <w:r>
+              <w:rPr>
+                <w:rFonts w:ascii="Arial" w:hAnsi="Arial"/>
+              </w:rPr>
+              <w:t>Perincian</w:t>
+            </w:r>
+            <w:proofErr w:type="spellEnd"/>
+            <w:r>
+              <w:rPr>
+                <w:rFonts w:ascii="Arial" w:hAnsi="Arial"/>
+              </w:rPr>
+              <w:t xml:space="preserve"> </w:t>
+            </w:r>
+            <w:proofErr w:type="spellStart"/>
+            <w:r>
+              <w:rPr>
+                <w:rFonts w:ascii="Arial" w:hAnsi="Arial"/>
+              </w:rPr>
+              <w:t>biaya</w:t>
+            </w:r>
+            <w:proofErr w:type="spellEnd"/>
           </w:p>
         </w:tc>
         <w:tc>
@@ -206,12 +270,14 @@
                 <w:rFonts w:ascii="Arial" w:hAnsi="Arial"/>
               </w:rPr>
             </w:pPr>
+            <w:proofErr w:type="spellStart"/>
             <w:r>
               <w:rPr>
                 <w:rFonts w:ascii="Arial" w:hAnsi="Arial"/>
               </w:rPr>
               <w:t>Jumlah</w:t>
             </w:r>
+            <w:proofErr w:type="spellEnd"/>
           </w:p>
           <w:p>
             <w:pPr>
@@ -236,12 +302,14 @@
                 <w:rFonts w:ascii="Arial" w:hAnsi="Arial"/>
               </w:rPr>
             </w:pPr>
+            <w:proofErr w:type="spellStart"/>
             <w:r>
               <w:rPr>
                 <w:rFonts w:ascii="Arial" w:hAnsi="Arial"/>
               </w:rPr>
               <w:t>Keterangan</w:t>
             </w:r>
+            <w:proofErr w:type="spellEnd"/>
           </w:p>
         </w:tc>
       </w:tr>
@@ -407,42 +475,140 @@
                 <w:rFonts w:ascii="Arial" w:hAnsi="Arial"/>
               </w:rPr>
             </w:pPr>
-            <w:r>
-              <w:rPr>
-                <w:rFonts w:ascii="Arial" w:hAnsi="Arial"/>
-              </w:rPr>
-              <w:t>Uang harian</w:t>
-            </w:r>
-            <w:r>
-              <w:rPr>
-                <w:rFonts w:ascii="Arial" w:hAnsi="Arial"/>
-              </w:rPr>
-              <w:t xml:space="preserve"> selama </w:t>
-            </w:r>
-            <w:r>
-              <w:rPr>
-                <w:rFonts w:ascii="Arial" w:hAnsi="Arial"/>
-              </w:rPr>
-              <w:t>?xy_hari?</w:t>
-            </w:r>
-            <w:r>
-              <w:rPr>
-                <w:rFonts w:ascii="Arial" w:hAnsi="Arial"/>
-              </w:rPr>
-              <w:t xml:space="preserve"> hari = </w:t>
-            </w:r>
-            <w:r>
-              <w:rPr>
-                <w:rFonts w:ascii="Arial" w:hAnsi="Arial"/>
-              </w:rPr>
-              <w:t>?xy_hari?</w:t>
-            </w:r>
-            <w:r>
-              <w:rPr>
-                <w:rFonts w:ascii="Arial" w:hAnsi="Arial"/>
-              </w:rPr>
-              <w:t xml:space="preserve"> x Rp</w:t>
-            </w:r>
+            <w:proofErr w:type="spellStart"/>
+            <w:r>
+              <w:rPr>
+                <w:rFonts w:ascii="Arial" w:hAnsi="Arial"/>
+              </w:rPr>
+              <w:t>Uang</w:t>
+            </w:r>
+            <w:proofErr w:type="spellEnd"/>
+            <w:r>
+              <w:rPr>
+                <w:rFonts w:ascii="Arial" w:hAnsi="Arial"/>
+              </w:rPr>
+              <w:t xml:space="preserve"> </w:t>
+            </w:r>
+            <w:proofErr w:type="spellStart"/>
+            <w:r>
+              <w:rPr>
+                <w:rFonts w:ascii="Arial" w:hAnsi="Arial"/>
+              </w:rPr>
+              <w:t>harian</w:t>
+            </w:r>
+            <w:proofErr w:type="spellEnd"/>
+            <w:r>
+              <w:rPr>
+                <w:rFonts w:ascii="Arial" w:hAnsi="Arial"/>
+              </w:rPr>
+              <w:t xml:space="preserve"> </w:t>
+            </w:r>
+            <w:proofErr w:type="spellStart"/>
+            <w:proofErr w:type="gramStart"/>
+            <w:r>
+              <w:rPr>
+                <w:rFonts w:ascii="Arial" w:hAnsi="Arial"/>
+              </w:rPr>
+              <w:t>selama</w:t>
+            </w:r>
+            <w:proofErr w:type="spellEnd"/>
+            <w:r>
+              <w:rPr>
+                <w:rFonts w:ascii="Arial" w:hAnsi="Arial"/>
+              </w:rPr>
+              <w:t xml:space="preserve"> </w:t>
+            </w:r>
+            <w:r>
+              <w:rPr>
+                <w:rFonts w:ascii="Arial" w:hAnsi="Arial"/>
+              </w:rPr>
+              <w:t>?</w:t>
+            </w:r>
+            <w:proofErr w:type="spellStart"/>
+            <w:proofErr w:type="gramEnd"/>
+            <w:r>
+              <w:rPr>
+                <w:rFonts w:ascii="Arial" w:hAnsi="Arial"/>
+              </w:rPr>
+              <w:t>xy_hari</w:t>
+            </w:r>
+            <w:proofErr w:type="spellEnd"/>
+            <w:r>
+              <w:rPr>
+                <w:rFonts w:ascii="Arial" w:hAnsi="Arial"/>
+              </w:rPr>
+              <w:t>?</w:t>
+            </w:r>
+            <w:r>
+              <w:rPr>
+                <w:rFonts w:ascii="Arial" w:hAnsi="Arial"/>
+              </w:rPr>
+              <w:t xml:space="preserve"> </w:t>
+            </w:r>
+            <w:proofErr w:type="spellStart"/>
+            <w:proofErr w:type="gramStart"/>
+            <w:r>
+              <w:rPr>
+                <w:rFonts w:ascii="Arial" w:hAnsi="Arial"/>
+              </w:rPr>
+              <w:t>hari</w:t>
+            </w:r>
+            <w:proofErr w:type="spellEnd"/>
+            <w:proofErr w:type="gramEnd"/>
+            <w:r>
+              <w:rPr>
+                <w:rFonts w:ascii="Arial" w:hAnsi="Arial"/>
+              </w:rPr>
+              <w:t xml:space="preserve"> = </w:t>
+            </w:r>
+            <w:r>
+              <w:rPr>
+                <w:rFonts w:ascii="Arial" w:hAnsi="Arial"/>
+              </w:rPr>
+              <w:t>?</w:t>
+            </w:r>
+            <w:proofErr w:type="spellStart"/>
+            <w:r>
+              <w:rPr>
+                <w:rFonts w:ascii="Arial" w:hAnsi="Arial"/>
+              </w:rPr>
+              <w:t>xy_hari</w:t>
+            </w:r>
+            <w:proofErr w:type="spellEnd"/>
+            <w:r>
+              <w:rPr>
+                <w:rFonts w:ascii="Arial" w:hAnsi="Arial"/>
+              </w:rPr>
+              <w:t>?</w:t>
+            </w:r>
+            <w:r>
+              <w:rPr>
+                <w:rFonts w:ascii="Arial" w:hAnsi="Arial"/>
+              </w:rPr>
+              <w:t xml:space="preserve"> </w:t>
+            </w:r>
+            <w:proofErr w:type="gramStart"/>
+            <w:r>
+              <w:rPr>
+                <w:rFonts w:ascii="Arial" w:hAnsi="Arial"/>
+              </w:rPr>
+              <w:t>x</w:t>
+            </w:r>
+            <w:proofErr w:type="gramEnd"/>
+            <w:r>
+              <w:rPr>
+                <w:rFonts w:ascii="Arial" w:hAnsi="Arial"/>
+              </w:rPr>
+              <w:t xml:space="preserve"> </w:t>
+            </w:r>
+            <w:proofErr w:type="spellStart"/>
+            <w:r>
+              <w:rPr>
+                <w:rFonts w:ascii="Arial" w:hAnsi="Arial"/>
+              </w:rPr>
+              <w:t>Rp</w:t>
+            </w:r>
+            <w:proofErr w:type="spellEnd"/>
             <w:r>
               <w:rPr>
                 <w:rFonts w:ascii="Arial" w:hAnsi="Arial"/>
@@ -453,38 +619,25 @@
             <w:r>
               <w:rPr>
                 <w:rFonts w:ascii="Arial" w:hAnsi="Arial"/>
-                <w:lang w:val="id-ID"/>
-              </w:rPr>
-              <w:fldChar w:fldCharType="begin"/>
-            </w:r>
-            <w:r>
-              <w:rPr>
-                <w:rFonts w:ascii="Arial" w:hAnsi="Arial"/>
-                <w:lang w:val="id-ID"/>
-              </w:rPr>
-              <w:instrText xml:space="preserve"> MERGEFIELD SATUH </w:instrText>
-            </w:r>
-            <w:r>
-              <w:rPr>
-                <w:rFonts w:ascii="Arial" w:hAnsi="Arial"/>
-                <w:lang w:val="id-ID"/>
-              </w:rPr>
-              <w:fldChar w:fldCharType="separate"/>
-            </w:r>
-            <w:r>
-              <w:rPr>
-                <w:rFonts w:ascii="Arial" w:hAnsi="Arial"/>
-                <w:noProof/>
-                <w:lang w:val="id-ID"/>
-              </w:rPr>
-              <w:t>380000</w:t>
-            </w:r>
-            <w:r>
-              <w:rPr>
-                <w:rFonts w:ascii="Arial" w:hAnsi="Arial"/>
-                <w:lang w:val="id-ID"/>
-              </w:rPr>
-              <w:fldChar w:fldCharType="end"/>
+                <w:highlight w:val="yellow"/>
+              </w:rPr>
+              <w:t>?</w:t>
+            </w:r>
+            <w:proofErr w:type="spellStart"/>
+            <w:r>
+              <w:rPr>
+                <w:rFonts w:ascii="Arial" w:hAnsi="Arial"/>
+                <w:highlight w:val="yellow"/>
+              </w:rPr>
+              <w:t>satuh</w:t>
+            </w:r>
+            <w:proofErr w:type="spellEnd"/>
+            <w:r>
+              <w:rPr>
+                <w:rFonts w:ascii="Arial" w:hAnsi="Arial"/>
+                <w:highlight w:val="yellow"/>
+              </w:rPr>
+              <w:t>?</w:t>
             </w:r>
             <w:r>
               <w:rPr>
@@ -536,11 +689,19 @@
                 <w:rFonts w:ascii="Arial" w:hAnsi="Arial"/>
               </w:rPr>
             </w:pPr>
-            <w:r>
-              <w:rPr>
-                <w:rFonts w:ascii="Arial" w:hAnsi="Arial"/>
-              </w:rPr>
-              <w:t>Rp.</w:t>
+            <w:proofErr w:type="spellStart"/>
+            <w:r>
+              <w:rPr>
+                <w:rFonts w:ascii="Arial" w:hAnsi="Arial"/>
+              </w:rPr>
+              <w:t>Rp</w:t>
+            </w:r>
+            <w:proofErr w:type="spellEnd"/>
+            <w:r>
+              <w:rPr>
+                <w:rFonts w:ascii="Arial" w:hAnsi="Arial"/>
+              </w:rPr>
+              <w:t>.</w:t>
             </w:r>
           </w:p>
           <w:p>
@@ -597,15 +758,43 @@
             <w:r>
               <w:rPr>
                 <w:rFonts w:ascii="Arial" w:hAnsi="Arial"/>
-              </w:rPr>
-              <w:t>?x_jumlah?</w:t>
-            </w:r>
-            <w:r>
-              <w:rPr>
-                <w:rFonts w:ascii="Arial" w:hAnsi="Arial"/>
+                <w:highlight w:val="yellow"/>
+              </w:rPr>
+              <w:t>?</w:t>
+            </w:r>
+            <w:proofErr w:type="spellStart"/>
+            <w:r>
+              <w:rPr>
+                <w:rFonts w:ascii="Arial" w:hAnsi="Arial"/>
+                <w:highlight w:val="yellow"/>
+              </w:rPr>
+              <w:t>terimauh</w:t>
+            </w:r>
+            <w:proofErr w:type="spellEnd"/>
+            <w:proofErr w:type="gramStart"/>
+            <w:r>
+              <w:rPr>
+                <w:rFonts w:ascii="Arial" w:hAnsi="Arial"/>
+                <w:highlight w:val="yellow"/>
+              </w:rPr>
+              <w:t>?</w:t>
+            </w:r>
+            <w:r>
+              <w:rPr>
+                <w:rFonts w:ascii="Arial" w:hAnsi="Arial"/>
+                <w:highlight w:val="yellow"/>
                 <w:lang w:val="id-ID"/>
               </w:rPr>
-              <w:t>,-</w:t>
+              <w:t>,</w:t>
+            </w:r>
+            <w:proofErr w:type="gramEnd"/>
+            <w:r>
+              <w:rPr>
+                <w:rFonts w:ascii="Arial" w:hAnsi="Arial"/>
+                <w:highlight w:val="yellow"/>
+                <w:lang w:val="id-ID"/>
+              </w:rPr>
+              <w:t>-</w:t>
             </w:r>
           </w:p>
           <w:p>
@@ -675,12 +864,14 @@
                 <w:rFonts w:ascii="Arial" w:hAnsi="Arial"/>
               </w:rPr>
             </w:pPr>
+            <w:proofErr w:type="spellStart"/>
             <w:r>
               <w:rPr>
                 <w:rFonts w:ascii="Arial" w:hAnsi="Arial"/>
               </w:rPr>
               <w:t>Jumlah</w:t>
             </w:r>
+            <w:proofErr w:type="spellEnd"/>
           </w:p>
         </w:tc>
         <w:tc>
@@ -699,11 +890,19 @@
                 <w:rFonts w:ascii="Arial" w:hAnsi="Arial"/>
               </w:rPr>
             </w:pPr>
-            <w:r>
-              <w:rPr>
-                <w:rFonts w:ascii="Arial" w:hAnsi="Arial"/>
-              </w:rPr>
-              <w:t>Rp.</w:t>
+            <w:proofErr w:type="spellStart"/>
+            <w:r>
+              <w:rPr>
+                <w:rFonts w:ascii="Arial" w:hAnsi="Arial"/>
+              </w:rPr>
+              <w:t>Rp</w:t>
+            </w:r>
+            <w:proofErr w:type="spellEnd"/>
+            <w:r>
+              <w:rPr>
+                <w:rFonts w:ascii="Arial" w:hAnsi="Arial"/>
+              </w:rPr>
+              <w:t>.</w:t>
             </w:r>
           </w:p>
         </w:tc>
@@ -726,14 +925,34 @@
             <w:r>
               <w:rPr>
                 <w:rFonts w:ascii="Arial" w:hAnsi="Arial"/>
-              </w:rPr>
-              <w:t>?x_jumlah?</w:t>
-            </w:r>
-            <w:r>
-              <w:rPr>
-                <w:rFonts w:ascii="Arial" w:hAnsi="Arial"/>
-              </w:rPr>
-              <w:t>,-</w:t>
+                <w:highlight w:val="yellow"/>
+              </w:rPr>
+              <w:t>?</w:t>
+            </w:r>
+            <w:proofErr w:type="spellStart"/>
+            <w:r>
+              <w:rPr>
+                <w:rFonts w:ascii="Arial" w:hAnsi="Arial"/>
+                <w:highlight w:val="yellow"/>
+              </w:rPr>
+              <w:t>x_jumlah</w:t>
+            </w:r>
+            <w:proofErr w:type="spellEnd"/>
+            <w:proofErr w:type="gramStart"/>
+            <w:r>
+              <w:rPr>
+                <w:rFonts w:ascii="Arial" w:hAnsi="Arial"/>
+                <w:highlight w:val="yellow"/>
+              </w:rPr>
+              <w:t>?,</w:t>
+            </w:r>
+            <w:proofErr w:type="gramEnd"/>
+            <w:r>
+              <w:rPr>
+                <w:rFonts w:ascii="Arial" w:hAnsi="Arial"/>
+                <w:highlight w:val="yellow"/>
+              </w:rPr>
+              <w:t>-</w:t>
             </w:r>
           </w:p>
         </w:tc>
@@ -785,12 +1004,22 @@
                 <w:rFonts w:ascii="Arial" w:hAnsi="Arial"/>
               </w:rPr>
             </w:pPr>
-            <w:r>
-              <w:rPr>
-                <w:rFonts w:ascii="Arial" w:hAnsi="Arial"/>
-              </w:rPr>
-              <w:t>Terbilang :</w:t>
-            </w:r>
+            <w:proofErr w:type="spellStart"/>
+            <w:proofErr w:type="gramStart"/>
+            <w:r>
+              <w:rPr>
+                <w:rFonts w:ascii="Arial" w:hAnsi="Arial"/>
+              </w:rPr>
+              <w:t>Terbilang</w:t>
+            </w:r>
+            <w:proofErr w:type="spellEnd"/>
+            <w:r>
+              <w:rPr>
+                <w:rFonts w:ascii="Arial" w:hAnsi="Arial"/>
+              </w:rPr>
+              <w:t xml:space="preserve"> :</w:t>
+            </w:r>
+            <w:proofErr w:type="gramEnd"/>
             <w:r>
               <w:rPr>
                 <w:rFonts w:ascii="Arial" w:hAnsi="Arial"/>
@@ -803,7 +1032,23 @@
                 <w:rFonts w:ascii="Arial" w:hAnsi="Arial"/>
                 <w:i/>
               </w:rPr>
-              <w:t>?terbilang? Rupiah</w:t>
+              <w:t>?</w:t>
+            </w:r>
+            <w:proofErr w:type="spellStart"/>
+            <w:r>
+              <w:rPr>
+                <w:rFonts w:ascii="Arial" w:hAnsi="Arial"/>
+                <w:i/>
+              </w:rPr>
+              <w:t>terbilang</w:t>
+            </w:r>
+            <w:proofErr w:type="spellEnd"/>
+            <w:r>
+              <w:rPr>
+                <w:rFonts w:ascii="Arial" w:hAnsi="Arial"/>
+                <w:i/>
+              </w:rPr>
+              <w:t>? Rupiah</w:t>
             </w:r>
           </w:p>
         </w:tc>
@@ -869,7 +1114,21 @@
               <w:rPr>
                 <w:rFonts w:ascii="Arial" w:hAnsi="Arial"/>
               </w:rPr>
-              <w:t>?kota?</w:t>
+              <w:t>${</w:t>
+            </w:r>
+            <w:proofErr w:type="spellStart"/>
+            <w:r>
+              <w:rPr>
+                <w:rFonts w:ascii="Arial" w:hAnsi="Arial"/>
+              </w:rPr>
+              <w:t>kota_asal</w:t>
+            </w:r>
+            <w:proofErr w:type="spellEnd"/>
+            <w:r>
+              <w:rPr>
+                <w:rFonts w:ascii="Arial" w:hAnsi="Arial"/>
+              </w:rPr>
+              <w:t>}</w:t>
             </w:r>
             <w:r>
               <w:rPr>
@@ -881,7 +1140,21 @@
               <w:rPr>
                 <w:rFonts w:ascii="Arial" w:hAnsi="Arial"/>
               </w:rPr>
-              <w:t>?tanggal_terbit?</w:t>
+              <w:t>${</w:t>
+            </w:r>
+            <w:proofErr w:type="spellStart"/>
+            <w:r>
+              <w:rPr>
+                <w:rFonts w:ascii="Arial" w:hAnsi="Arial"/>
+              </w:rPr>
+              <w:t>tanggal_terbit</w:t>
+            </w:r>
+            <w:proofErr w:type="spellEnd"/>
+            <w:r>
+              <w:rPr>
+                <w:rFonts w:ascii="Arial" w:hAnsi="Arial"/>
+              </w:rPr>
+              <w:t>}</w:t>
             </w:r>
           </w:p>
         </w:tc>
@@ -929,12 +1202,42 @@
                 <w:rFonts w:ascii="Arial" w:hAnsi="Arial"/>
               </w:rPr>
             </w:pPr>
-            <w:r>
-              <w:rPr>
-                <w:rFonts w:ascii="Arial" w:hAnsi="Arial"/>
-              </w:rPr>
-              <w:t>Telah dibayar sejumlah</w:t>
-            </w:r>
+            <w:proofErr w:type="spellStart"/>
+            <w:r>
+              <w:rPr>
+                <w:rFonts w:ascii="Arial" w:hAnsi="Arial"/>
+              </w:rPr>
+              <w:t>Telah</w:t>
+            </w:r>
+            <w:proofErr w:type="spellEnd"/>
+            <w:r>
+              <w:rPr>
+                <w:rFonts w:ascii="Arial" w:hAnsi="Arial"/>
+              </w:rPr>
+              <w:t xml:space="preserve"> </w:t>
+            </w:r>
+            <w:proofErr w:type="spellStart"/>
+            <w:r>
+              <w:rPr>
+                <w:rFonts w:ascii="Arial" w:hAnsi="Arial"/>
+              </w:rPr>
+              <w:t>dibayar</w:t>
+            </w:r>
+            <w:proofErr w:type="spellEnd"/>
+            <w:r>
+              <w:rPr>
+                <w:rFonts w:ascii="Arial" w:hAnsi="Arial"/>
+              </w:rPr>
+              <w:t xml:space="preserve"> </w:t>
+            </w:r>
+            <w:proofErr w:type="spellStart"/>
+            <w:r>
+              <w:rPr>
+                <w:rFonts w:ascii="Arial" w:hAnsi="Arial"/>
+              </w:rPr>
+              <w:t>sejumlah</w:t>
+            </w:r>
+            <w:proofErr w:type="spellEnd"/>
           </w:p>
         </w:tc>
         <w:tc>
@@ -949,12 +1252,42 @@
                 <w:rFonts w:ascii="Arial" w:hAnsi="Arial"/>
               </w:rPr>
             </w:pPr>
-            <w:r>
-              <w:rPr>
-                <w:rFonts w:ascii="Arial" w:hAnsi="Arial"/>
-              </w:rPr>
-              <w:t>Telah dibayar sejumlah</w:t>
-            </w:r>
+            <w:proofErr w:type="spellStart"/>
+            <w:r>
+              <w:rPr>
+                <w:rFonts w:ascii="Arial" w:hAnsi="Arial"/>
+              </w:rPr>
+              <w:t>Telah</w:t>
+            </w:r>
+            <w:proofErr w:type="spellEnd"/>
+            <w:r>
+              <w:rPr>
+                <w:rFonts w:ascii="Arial" w:hAnsi="Arial"/>
+              </w:rPr>
+              <w:t xml:space="preserve"> </w:t>
+            </w:r>
+            <w:proofErr w:type="spellStart"/>
+            <w:r>
+              <w:rPr>
+                <w:rFonts w:ascii="Arial" w:hAnsi="Arial"/>
+              </w:rPr>
+              <w:t>dibayar</w:t>
+            </w:r>
+            <w:proofErr w:type="spellEnd"/>
+            <w:r>
+              <w:rPr>
+                <w:rFonts w:ascii="Arial" w:hAnsi="Arial"/>
+              </w:rPr>
+              <w:t xml:space="preserve"> </w:t>
+            </w:r>
+            <w:proofErr w:type="spellStart"/>
+            <w:r>
+              <w:rPr>
+                <w:rFonts w:ascii="Arial" w:hAnsi="Arial"/>
+              </w:rPr>
+              <w:t>sejumlah</w:t>
+            </w:r>
+            <w:proofErr w:type="spellEnd"/>
           </w:p>
         </w:tc>
       </w:tr>
@@ -971,17 +1304,49 @@
                 <w:rFonts w:ascii="Arial" w:hAnsi="Arial"/>
               </w:rPr>
             </w:pPr>
-            <w:r>
-              <w:rPr>
-                <w:rFonts w:ascii="Arial" w:hAnsi="Arial"/>
-              </w:rPr>
-              <w:t>Rp.</w:t>
-            </w:r>
-            <w:r>
-              <w:rPr>
-                <w:rFonts w:ascii="Arial" w:hAnsi="Arial"/>
-              </w:rPr>
-              <w:t>?x_jumlah?,-</w:t>
+            <w:proofErr w:type="spellStart"/>
+            <w:proofErr w:type="gramStart"/>
+            <w:r>
+              <w:rPr>
+                <w:rFonts w:ascii="Arial" w:hAnsi="Arial"/>
+              </w:rPr>
+              <w:t>Rp</w:t>
+            </w:r>
+            <w:proofErr w:type="spellEnd"/>
+            <w:r>
+              <w:rPr>
+                <w:rFonts w:ascii="Arial" w:hAnsi="Arial"/>
+              </w:rPr>
+              <w:t>.</w:t>
+            </w:r>
+            <w:r>
+              <w:rPr>
+                <w:rFonts w:ascii="Arial" w:hAnsi="Arial"/>
+              </w:rPr>
+              <w:t>?</w:t>
+            </w:r>
+            <w:proofErr w:type="spellStart"/>
+            <w:proofErr w:type="gramEnd"/>
+            <w:r>
+              <w:rPr>
+                <w:rFonts w:ascii="Arial" w:hAnsi="Arial"/>
+              </w:rPr>
+              <w:t>x_jumlah</w:t>
+            </w:r>
+            <w:proofErr w:type="spellEnd"/>
+            <w:proofErr w:type="gramStart"/>
+            <w:r>
+              <w:rPr>
+                <w:rFonts w:ascii="Arial" w:hAnsi="Arial"/>
+              </w:rPr>
+              <w:t>?,</w:t>
+            </w:r>
+            <w:proofErr w:type="gramEnd"/>
+            <w:r>
+              <w:rPr>
+                <w:rFonts w:ascii="Arial" w:hAnsi="Arial"/>
+              </w:rPr>
+              <w:t>-</w:t>
             </w:r>
           </w:p>
         </w:tc>
@@ -997,17 +1362,41 @@
                 <w:rFonts w:ascii="Arial" w:hAnsi="Arial"/>
               </w:rPr>
             </w:pPr>
-            <w:r>
-              <w:rPr>
-                <w:rFonts w:ascii="Arial" w:hAnsi="Arial"/>
-              </w:rPr>
-              <w:t xml:space="preserve">Rp </w:t>
-            </w:r>
-            <w:r>
-              <w:rPr>
-                <w:rFonts w:ascii="Arial" w:hAnsi="Arial"/>
-              </w:rPr>
-              <w:t>?x_jumlah?</w:t>
+            <w:proofErr w:type="spellStart"/>
+            <w:proofErr w:type="gramStart"/>
+            <w:r>
+              <w:rPr>
+                <w:rFonts w:ascii="Arial" w:hAnsi="Arial"/>
+              </w:rPr>
+              <w:t>Rp</w:t>
+            </w:r>
+            <w:proofErr w:type="spellEnd"/>
+            <w:r>
+              <w:rPr>
+                <w:rFonts w:ascii="Arial" w:hAnsi="Arial"/>
+              </w:rPr>
+              <w:t xml:space="preserve"> </w:t>
+            </w:r>
+            <w:r>
+              <w:rPr>
+                <w:rFonts w:ascii="Arial" w:hAnsi="Arial"/>
+              </w:rPr>
+              <w:t>?</w:t>
+            </w:r>
+            <w:proofErr w:type="spellStart"/>
+            <w:proofErr w:type="gramEnd"/>
+            <w:r>
+              <w:rPr>
+                <w:rFonts w:ascii="Arial" w:hAnsi="Arial"/>
+              </w:rPr>
+              <w:t>x_jumlah</w:t>
+            </w:r>
+            <w:proofErr w:type="spellEnd"/>
+            <w:r>
+              <w:rPr>
+                <w:rFonts w:ascii="Arial" w:hAnsi="Arial"/>
+              </w:rPr>
+              <w:t>?</w:t>
             </w:r>
             <w:r>
               <w:rPr>
@@ -1061,11 +1450,33 @@
                 <w:rFonts w:ascii="Arial" w:hAnsi="Arial"/>
               </w:rPr>
             </w:pPr>
-            <w:r>
-              <w:rPr>
-                <w:rFonts w:ascii="Arial" w:hAnsi="Arial"/>
-              </w:rPr>
-              <w:t>Bendahara Pengeluaran,</w:t>
+            <w:proofErr w:type="spellStart"/>
+            <w:r>
+              <w:rPr>
+                <w:rFonts w:ascii="Arial" w:hAnsi="Arial"/>
+              </w:rPr>
+              <w:t>Bendahara</w:t>
+            </w:r>
+            <w:proofErr w:type="spellEnd"/>
+            <w:r>
+              <w:rPr>
+                <w:rFonts w:ascii="Arial" w:hAnsi="Arial"/>
+              </w:rPr>
+              <w:t xml:space="preserve"> </w:t>
+            </w:r>
+            <w:proofErr w:type="spellStart"/>
+            <w:r>
+              <w:rPr>
+                <w:rFonts w:ascii="Arial" w:hAnsi="Arial"/>
+              </w:rPr>
+              <w:t>Pengeluaran</w:t>
+            </w:r>
+            <w:proofErr w:type="spellEnd"/>
+            <w:r>
+              <w:rPr>
+                <w:rFonts w:ascii="Arial" w:hAnsi="Arial"/>
+              </w:rPr>
+              <w:t>,</w:t>
             </w:r>
           </w:p>
         </w:tc>
@@ -1085,7 +1496,21 @@
               <w:rPr>
                 <w:rFonts w:ascii="Arial" w:hAnsi="Arial"/>
               </w:rPr>
-              <w:t>Yang menerima,</w:t>
+              <w:t xml:space="preserve">Yang </w:t>
+            </w:r>
+            <w:proofErr w:type="spellStart"/>
+            <w:r>
+              <w:rPr>
+                <w:rFonts w:ascii="Arial" w:hAnsi="Arial"/>
+              </w:rPr>
+              <w:t>menerima</w:t>
+            </w:r>
+            <w:proofErr w:type="spellEnd"/>
+            <w:r>
+              <w:rPr>
+                <w:rFonts w:ascii="Arial" w:hAnsi="Arial"/>
+              </w:rPr>
+              <w:t>,</w:t>
             </w:r>
           </w:p>
         </w:tc>
@@ -1198,7 +1623,23 @@
                 <w:rFonts w:ascii="Arial" w:hAnsi="Arial"/>
                 <w:lang w:val="es-ES"/>
               </w:rPr>
-              <w:t>?nama_bendahara?</w:t>
+              <w:t>${</w:t>
+            </w:r>
+            <w:proofErr w:type="spellStart"/>
+            <w:r>
+              <w:rPr>
+                <w:rFonts w:ascii="Arial" w:hAnsi="Arial"/>
+                <w:lang w:val="es-ES"/>
+              </w:rPr>
+              <w:t>nama_bendahara</w:t>
+            </w:r>
+            <w:proofErr w:type="spellEnd"/>
+            <w:r>
+              <w:rPr>
+                <w:rFonts w:ascii="Arial" w:hAnsi="Arial"/>
+                <w:lang w:val="es-ES"/>
+              </w:rPr>
+              <w:t>}</w:t>
             </w:r>
           </w:p>
         </w:tc>
@@ -1219,7 +1660,23 @@
                 <w:rFonts w:ascii="Arial" w:hAnsi="Arial"/>
                 <w:lang w:val="es-ES"/>
               </w:rPr>
-              <w:t>?nama?</w:t>
+              <w:t>${</w:t>
+            </w:r>
+            <w:proofErr w:type="spellStart"/>
+            <w:r>
+              <w:rPr>
+                <w:rFonts w:ascii="Arial" w:hAnsi="Arial"/>
+                <w:lang w:val="es-ES"/>
+              </w:rPr>
+              <w:t>nama</w:t>
+            </w:r>
+            <w:proofErr w:type="spellEnd"/>
+            <w:r>
+              <w:rPr>
+                <w:rFonts w:ascii="Arial" w:hAnsi="Arial"/>
+                <w:lang w:val="es-ES"/>
+              </w:rPr>
+              <w:t>}</w:t>
             </w:r>
           </w:p>
         </w:tc>
@@ -1245,14 +1702,30 @@
                 <w:rFonts w:ascii="Arial" w:hAnsi="Arial"/>
                 <w:lang w:val="es-ES"/>
               </w:rPr>
-              <w:t>NIP. ?nip_bendahara</w:t>
+              <w:t xml:space="preserve">NIP. </w:t>
             </w:r>
             <w:r>
               <w:rPr>
                 <w:rFonts w:ascii="Arial" w:hAnsi="Arial"/>
                 <w:lang w:val="es-ES"/>
               </w:rPr>
-              <w:t>?</w:t>
+              <w:t>${</w:t>
+            </w:r>
+            <w:proofErr w:type="spellStart"/>
+            <w:r>
+              <w:rPr>
+                <w:rFonts w:ascii="Arial" w:hAnsi="Arial"/>
+                <w:lang w:val="es-ES"/>
+              </w:rPr>
+              <w:t>nip_bendahara</w:t>
+            </w:r>
+            <w:proofErr w:type="spellEnd"/>
+            <w:r>
+              <w:rPr>
+                <w:rFonts w:ascii="Arial" w:hAnsi="Arial"/>
+                <w:lang w:val="es-ES"/>
+              </w:rPr>
+              <w:t>}</w:t>
             </w:r>
           </w:p>
         </w:tc>
@@ -1283,7 +1756,23 @@
                 <w:rFonts w:ascii="Arial" w:hAnsi="Arial"/>
                 <w:lang w:val="es-ES"/>
               </w:rPr>
-              <w:t>?nip?</w:t>
+              <w:t>${</w:t>
+            </w:r>
+            <w:proofErr w:type="spellStart"/>
+            <w:r>
+              <w:rPr>
+                <w:rFonts w:ascii="Arial" w:hAnsi="Arial"/>
+                <w:lang w:val="es-ES"/>
+              </w:rPr>
+              <w:t>nip</w:t>
+            </w:r>
+            <w:proofErr w:type="spellEnd"/>
+            <w:r>
+              <w:rPr>
+                <w:rFonts w:ascii="Arial" w:hAnsi="Arial"/>
+                <w:lang w:val="es-ES"/>
+              </w:rPr>
+              <w:t>}</w:t>
             </w:r>
           </w:p>
         </w:tc>
@@ -1321,12 +1810,28 @@
           <w:rFonts w:ascii="Arial" w:hAnsi="Arial"/>
         </w:rPr>
       </w:pPr>
-      <w:r>
-        <w:rPr>
-          <w:rFonts w:ascii="Arial" w:hAnsi="Arial"/>
-        </w:rPr>
-        <w:t>Ditetapkan sejumlah</w:t>
-      </w:r>
+      <w:proofErr w:type="spellStart"/>
+      <w:r>
+        <w:rPr>
+          <w:rFonts w:ascii="Arial" w:hAnsi="Arial"/>
+        </w:rPr>
+        <w:t>Ditetapkan</w:t>
+      </w:r>
+      <w:proofErr w:type="spellEnd"/>
+      <w:r>
+        <w:rPr>
+          <w:rFonts w:ascii="Arial" w:hAnsi="Arial"/>
+        </w:rPr>
+        <w:t xml:space="preserve"> </w:t>
+      </w:r>
+      <w:proofErr w:type="spellStart"/>
+      <w:r>
+        <w:rPr>
+          <w:rFonts w:ascii="Arial" w:hAnsi="Arial"/>
+        </w:rPr>
+        <w:t>sejumlah</w:t>
+      </w:r>
+      <w:proofErr w:type="spellEnd"/>
       <w:r>
         <w:rPr>
           <w:rFonts w:ascii="Arial" w:hAnsi="Arial"/>
@@ -1344,8 +1849,16 @@
           <w:rFonts w:ascii="Arial" w:hAnsi="Arial"/>
         </w:rPr>
         <w:tab/>
+      </w:r>
+      <w:proofErr w:type="spellStart"/>
+      <w:proofErr w:type="gramStart"/>
+      <w:r>
+        <w:rPr>
+          <w:rFonts w:ascii="Arial" w:hAnsi="Arial"/>
+        </w:rPr>
         <w:t>Rp</w:t>
       </w:r>
+      <w:proofErr w:type="spellEnd"/>
       <w:r>
         <w:rPr>
           <w:rFonts w:ascii="Arial" w:hAnsi="Arial"/>
@@ -1357,8 +1870,17 @@
         <w:rPr>
           <w:rFonts w:ascii="Arial" w:hAnsi="Arial"/>
         </w:rPr>
-        <w:t>?x_jumlah</w:t>
-      </w:r>
+        <w:t>?</w:t>
+      </w:r>
+      <w:proofErr w:type="spellStart"/>
+      <w:proofErr w:type="gramEnd"/>
+      <w:r>
+        <w:rPr>
+          <w:rFonts w:ascii="Arial" w:hAnsi="Arial"/>
+        </w:rPr>
+        <w:t>x_jumlah</w:t>
+      </w:r>
+      <w:proofErr w:type="spellEnd"/>
       <w:r>
         <w:rPr>
           <w:rFonts w:ascii="Arial" w:hAnsi="Arial"/>
@@ -1384,15 +1906,58 @@
         <w:rPr>
           <w:rFonts w:ascii="Arial" w:hAnsi="Arial"/>
         </w:rPr>
-        <w:t>Yang telah dibayarkan semula</w:t>
-      </w:r>
+        <w:t xml:space="preserve">Yang </w:t>
+      </w:r>
+      <w:proofErr w:type="spellStart"/>
+      <w:r>
+        <w:rPr>
+          <w:rFonts w:ascii="Arial" w:hAnsi="Arial"/>
+        </w:rPr>
+        <w:t>telah</w:t>
+      </w:r>
+      <w:proofErr w:type="spellEnd"/>
+      <w:r>
+        <w:rPr>
+          <w:rFonts w:ascii="Arial" w:hAnsi="Arial"/>
+        </w:rPr>
+        <w:t xml:space="preserve"> </w:t>
+      </w:r>
+      <w:proofErr w:type="spellStart"/>
+      <w:r>
+        <w:rPr>
+          <w:rFonts w:ascii="Arial" w:hAnsi="Arial"/>
+        </w:rPr>
+        <w:t>dibayarkan</w:t>
+      </w:r>
+      <w:proofErr w:type="spellEnd"/>
+      <w:r>
+        <w:rPr>
+          <w:rFonts w:ascii="Arial" w:hAnsi="Arial"/>
+        </w:rPr>
+        <w:t xml:space="preserve"> </w:t>
+      </w:r>
+      <w:proofErr w:type="spellStart"/>
+      <w:r>
+        <w:rPr>
+          <w:rFonts w:ascii="Arial" w:hAnsi="Arial"/>
+        </w:rPr>
+        <w:t>semula</w:t>
+      </w:r>
+      <w:proofErr w:type="spellEnd"/>
       <w:r>
         <w:rPr>
           <w:rFonts w:ascii="Arial" w:hAnsi="Arial"/>
         </w:rPr>
         <w:tab/>
+      </w:r>
+      <w:proofErr w:type="spellStart"/>
+      <w:r>
+        <w:rPr>
+          <w:rFonts w:ascii="Arial" w:hAnsi="Arial"/>
+        </w:rPr>
         <w:t>Rp</w:t>
       </w:r>
+      <w:proofErr w:type="spellEnd"/>
       <w:r>
         <w:rPr>
           <w:rFonts w:ascii="Arial" w:hAnsi="Arial"/>
@@ -1415,12 +1980,42 @@
           <w:rFonts w:ascii="Arial" w:hAnsi="Arial"/>
         </w:rPr>
       </w:pPr>
-      <w:r>
-        <w:rPr>
-          <w:rFonts w:ascii="Arial" w:hAnsi="Arial"/>
-        </w:rPr>
-        <w:t>Sisa kurang/lebih</w:t>
-      </w:r>
+      <w:proofErr w:type="spellStart"/>
+      <w:r>
+        <w:rPr>
+          <w:rFonts w:ascii="Arial" w:hAnsi="Arial"/>
+        </w:rPr>
+        <w:t>Sisa</w:t>
+      </w:r>
+      <w:proofErr w:type="spellEnd"/>
+      <w:r>
+        <w:rPr>
+          <w:rFonts w:ascii="Arial" w:hAnsi="Arial"/>
+        </w:rPr>
+        <w:t xml:space="preserve"> </w:t>
+      </w:r>
+      <w:proofErr w:type="spellStart"/>
+      <w:r>
+        <w:rPr>
+          <w:rFonts w:ascii="Arial" w:hAnsi="Arial"/>
+        </w:rPr>
+        <w:t>kurang</w:t>
+      </w:r>
+      <w:proofErr w:type="spellEnd"/>
+      <w:r>
+        <w:rPr>
+          <w:rFonts w:ascii="Arial" w:hAnsi="Arial"/>
+        </w:rPr>
+        <w:t>/</w:t>
+      </w:r>
+      <w:proofErr w:type="spellStart"/>
+      <w:r>
+        <w:rPr>
+          <w:rFonts w:ascii="Arial" w:hAnsi="Arial"/>
+        </w:rPr>
+        <w:t>lebih</w:t>
+      </w:r>
+      <w:proofErr w:type="spellEnd"/>
       <w:r>
         <w:rPr>
           <w:rFonts w:ascii="Arial" w:hAnsi="Arial"/>
@@ -1438,8 +2033,15 @@
           <w:rFonts w:ascii="Arial" w:hAnsi="Arial"/>
         </w:rPr>
         <w:tab/>
+      </w:r>
+      <w:proofErr w:type="spellStart"/>
+      <w:r>
+        <w:rPr>
+          <w:rFonts w:ascii="Arial" w:hAnsi="Arial"/>
+        </w:rPr>
         <w:t>Rp</w:t>
       </w:r>
+      <w:proofErr w:type="spellEnd"/>
       <w:r>
         <w:rPr>
           <w:rFonts w:ascii="Arial" w:hAnsi="Arial"/>
@@ -1520,8 +2122,29 @@
           <w:rFonts w:ascii="Arial" w:hAnsi="Arial"/>
         </w:rPr>
         <w:tab/>
-        <w:t>Mengetahui/menyetujui</w:t>
-      </w:r>
+      </w:r>
+      <w:proofErr w:type="spellStart"/>
+      <w:r>
+        <w:rPr>
+          <w:rFonts w:ascii="Arial" w:hAnsi="Arial"/>
+        </w:rPr>
+        <w:t>Mengetahui</w:t>
+      </w:r>
+      <w:proofErr w:type="spellEnd"/>
+      <w:r>
+        <w:rPr>
+          <w:rFonts w:ascii="Arial" w:hAnsi="Arial"/>
+        </w:rPr>
+        <w:t>/</w:t>
+      </w:r>
+      <w:proofErr w:type="spellStart"/>
+      <w:r>
+        <w:rPr>
+          <w:rFonts w:ascii="Arial" w:hAnsi="Arial"/>
+        </w:rPr>
+        <w:t>menyetujui</w:t>
+      </w:r>
+      <w:proofErr w:type="spellEnd"/>
     </w:p>
     <w:p>
       <w:pPr>
@@ -1546,8 +2169,43 @@
           <w:rFonts w:ascii="Arial" w:hAnsi="Arial"/>
         </w:rPr>
         <w:tab/>
-        <w:t>Pejabat Pembuat Komitmen</w:t>
-      </w:r>
+      </w:r>
+      <w:proofErr w:type="spellStart"/>
+      <w:r>
+        <w:rPr>
+          <w:rFonts w:ascii="Arial" w:hAnsi="Arial"/>
+        </w:rPr>
+        <w:t>Pejabat</w:t>
+      </w:r>
+      <w:proofErr w:type="spellEnd"/>
+      <w:r>
+        <w:rPr>
+          <w:rFonts w:ascii="Arial" w:hAnsi="Arial"/>
+        </w:rPr>
+        <w:t xml:space="preserve"> </w:t>
+      </w:r>
+      <w:proofErr w:type="spellStart"/>
+      <w:r>
+        <w:rPr>
+          <w:rFonts w:ascii="Arial" w:hAnsi="Arial"/>
+        </w:rPr>
+        <w:t>Pembuat</w:t>
+      </w:r>
+      <w:proofErr w:type="spellEnd"/>
+      <w:r>
+        <w:rPr>
+          <w:rFonts w:ascii="Arial" w:hAnsi="Arial"/>
+        </w:rPr>
+        <w:t xml:space="preserve"> </w:t>
+      </w:r>
+      <w:proofErr w:type="spellStart"/>
+      <w:r>
+        <w:rPr>
+          <w:rFonts w:ascii="Arial" w:hAnsi="Arial"/>
+        </w:rPr>
+        <w:t>Komitmen</w:t>
+      </w:r>
+      <w:proofErr w:type="spellEnd"/>
     </w:p>
     <w:p>
       <w:pPr>
@@ -1623,7 +2281,21 @@
         <w:rPr>
           <w:rFonts w:ascii="Arial" w:hAnsi="Arial"/>
         </w:rPr>
-        <w:t>?nama_ppk?</w:t>
+        <w:t>${</w:t>
+      </w:r>
+      <w:proofErr w:type="spellStart"/>
+      <w:r>
+        <w:rPr>
+          <w:rFonts w:ascii="Arial" w:hAnsi="Arial"/>
+        </w:rPr>
+        <w:t>nama_ppk</w:t>
+      </w:r>
+      <w:proofErr w:type="spellEnd"/>
+      <w:r>
+        <w:rPr>
+          <w:rFonts w:ascii="Arial" w:hAnsi="Arial"/>
+        </w:rPr>
+        <w:t>}</w:t>
       </w:r>
     </w:p>
     <w:p>
@@ -1638,7 +2310,6 @@
           <w:rFonts w:ascii="Arial" w:hAnsi="Arial"/>
           <w:b/>
           <w:u w:val="single"/>
-          <w:lang w:val="es-ES"/>
         </w:rPr>
       </w:pPr>
       <w:r>
@@ -1650,17 +2321,23 @@
       <w:r>
         <w:rPr>
           <w:rFonts w:ascii="Arial" w:hAnsi="Arial"/>
-          <w:lang w:val="es-ES"/>
         </w:rPr>
         <w:t xml:space="preserve">NIP. </w:t>
       </w:r>
       <w:r>
         <w:rPr>
           <w:rFonts w:ascii="Arial" w:hAnsi="Arial"/>
-          <w:lang w:val="es-ES"/>
-        </w:rPr>
-        <w:t>?nip_ppk?</w:t>
-      </w:r>
+        </w:rPr>
+        <w:t>${nip_ppk</w:t>
+      </w:r>
+      <w:r>
+        <w:rPr>
+          <w:rFonts w:ascii="Arial" w:hAnsi="Arial"/>
+        </w:rPr>
+        <w:t>}</w:t>
+      </w:r>
+      <w:bookmarkStart w:id="0" w:name="_GoBack"/>
+      <w:bookmarkEnd w:id="0"/>
     </w:p>
     <w:p>
       <w:pPr>
@@ -1670,7 +2347,6 @@
           <w:rFonts w:ascii="Arial" w:hAnsi="Arial"/>
           <w:b/>
           <w:u w:val="single"/>
-          <w:lang w:val="es-ES"/>
         </w:rPr>
       </w:pPr>
     </w:p>
@@ -1682,7 +2358,6 @@
           <w:rFonts w:ascii="Arial" w:hAnsi="Arial"/>
           <w:b/>
           <w:u w:val="single"/>
-          <w:lang w:val="es-ES"/>
         </w:rPr>
       </w:pPr>
     </w:p>
@@ -1694,35 +2369,13 @@
           <w:rFonts w:ascii="Arial" w:hAnsi="Arial"/>
           <w:b/>
           <w:u w:val="single"/>
-          <w:lang w:val="es-ES"/>
         </w:rPr>
       </w:pPr>
     </w:p>
-    <w:p>
-      <w:pPr>
-        <w:rPr>
-          <w:lang w:val="es-ES"/>
-        </w:rPr>
-      </w:pPr>
-    </w:p>
-    <w:p>
-      <w:pPr>
-        <w:rPr>
-          <w:lang w:val="es-ES"/>
-        </w:rPr>
-      </w:pPr>
-    </w:p>
-    <w:p>
-      <w:pPr>
-        <w:rPr>
-          <w:lang w:val="es-ES"/>
-        </w:rPr>
-      </w:pPr>
-    </w:p>
-    <w:p>
-      <w:bookmarkStart w:id="0" w:name="_GoBack"/>
-      <w:bookmarkEnd w:id="0"/>
-    </w:p>
+    <w:p/>
+    <w:p/>
+    <w:p/>
+    <w:p/>
     <w:sectPr>
       <w:pgSz w:w="11909" w:h="16834" w:code="9"/>
       <w:pgMar w:top="907" w:right="1152" w:bottom="1440" w:left="1296" w:header="720" w:footer="720" w:gutter="0"/>

</xml_diff>

<commit_message>
fix layout docx kwitansi
</commit_message>
<xml_diff>
--- a/web/template/template_kwitansi_dalam_kota.docx
+++ b/web/template/template_kwitansi_dalam_kota.docx
@@ -188,11 +188,11 @@
         <w:tblLook w:val="04A0" w:firstRow="1" w:lastRow="0" w:firstColumn="1" w:lastColumn="0" w:noHBand="0" w:noVBand="1"/>
       </w:tblPr>
       <w:tblGrid>
-        <w:gridCol w:w="855"/>
-        <w:gridCol w:w="4997"/>
+        <w:gridCol w:w="772"/>
+        <w:gridCol w:w="4266"/>
         <w:gridCol w:w="560"/>
-        <w:gridCol w:w="1476"/>
-        <w:gridCol w:w="1753"/>
+        <w:gridCol w:w="2382"/>
+        <w:gridCol w:w="1661"/>
       </w:tblGrid>
       <w:tr>
         <w:trPr>
@@ -504,7 +504,6 @@
               <w:t xml:space="preserve"> </w:t>
             </w:r>
             <w:proofErr w:type="spellStart"/>
-            <w:proofErr w:type="gramStart"/>
             <w:r>
               <w:rPr>
                 <w:rFonts w:ascii="Arial" w:hAnsi="Arial"/>
@@ -521,23 +520,25 @@
             <w:r>
               <w:rPr>
                 <w:rFonts w:ascii="Arial" w:hAnsi="Arial"/>
-              </w:rPr>
-              <w:t>?</w:t>
-            </w:r>
-            <w:proofErr w:type="spellStart"/>
-            <w:proofErr w:type="gramEnd"/>
-            <w:r>
-              <w:rPr>
-                <w:rFonts w:ascii="Arial" w:hAnsi="Arial"/>
-              </w:rPr>
-              <w:t>xy_hari</w:t>
-            </w:r>
-            <w:proofErr w:type="spellEnd"/>
-            <w:r>
-              <w:rPr>
-                <w:rFonts w:ascii="Arial" w:hAnsi="Arial"/>
-              </w:rPr>
-              <w:t>?</w:t>
+                <w:highlight w:val="yellow"/>
+              </w:rPr>
+              <w:t>${</w:t>
+            </w:r>
+            <w:proofErr w:type="spellStart"/>
+            <w:r>
+              <w:rPr>
+                <w:rFonts w:ascii="Arial" w:hAnsi="Arial"/>
+                <w:highlight w:val="yellow"/>
+              </w:rPr>
+              <w:t>jumlah_hari</w:t>
+            </w:r>
+            <w:proofErr w:type="spellEnd"/>
+            <w:r>
+              <w:rPr>
+                <w:rFonts w:ascii="Arial" w:hAnsi="Arial"/>
+                <w:highlight w:val="yellow"/>
+              </w:rPr>
+              <w:t>}</w:t>
             </w:r>
             <w:r>
               <w:rPr>
@@ -546,7 +547,6 @@
               <w:t xml:space="preserve"> </w:t>
             </w:r>
             <w:proofErr w:type="spellStart"/>
-            <w:proofErr w:type="gramStart"/>
             <w:r>
               <w:rPr>
                 <w:rFonts w:ascii="Arial" w:hAnsi="Arial"/>
@@ -554,7 +554,6 @@
               <w:t>hari</w:t>
             </w:r>
             <w:proofErr w:type="spellEnd"/>
-            <w:proofErr w:type="gramEnd"/>
             <w:r>
               <w:rPr>
                 <w:rFonts w:ascii="Arial" w:hAnsi="Arial"/>
@@ -564,64 +563,53 @@
             <w:r>
               <w:rPr>
                 <w:rFonts w:ascii="Arial" w:hAnsi="Arial"/>
-              </w:rPr>
-              <w:t>?</w:t>
-            </w:r>
-            <w:proofErr w:type="spellStart"/>
-            <w:r>
-              <w:rPr>
-                <w:rFonts w:ascii="Arial" w:hAnsi="Arial"/>
-              </w:rPr>
-              <w:t>xy_hari</w:t>
-            </w:r>
-            <w:proofErr w:type="spellEnd"/>
-            <w:r>
-              <w:rPr>
-                <w:rFonts w:ascii="Arial" w:hAnsi="Arial"/>
-              </w:rPr>
-              <w:t>?</w:t>
-            </w:r>
-            <w:r>
-              <w:rPr>
-                <w:rFonts w:ascii="Arial" w:hAnsi="Arial"/>
+                <w:highlight w:val="yellow"/>
+              </w:rPr>
+              <w:t>${</w:t>
+            </w:r>
+            <w:proofErr w:type="spellStart"/>
+            <w:r>
+              <w:rPr>
+                <w:rFonts w:ascii="Arial" w:hAnsi="Arial"/>
+                <w:highlight w:val="yellow"/>
+              </w:rPr>
+              <w:t>jumlah_hari</w:t>
+            </w:r>
+            <w:proofErr w:type="spellEnd"/>
+            <w:r>
+              <w:rPr>
+                <w:rFonts w:ascii="Arial" w:hAnsi="Arial"/>
+                <w:highlight w:val="yellow"/>
+              </w:rPr>
+              <w:t>}</w:t>
+            </w:r>
+            <w:r>
+              <w:rPr>
+                <w:rFonts w:ascii="Arial" w:hAnsi="Arial"/>
+              </w:rPr>
+              <w:t xml:space="preserve"> x </w:t>
+            </w:r>
+            <w:proofErr w:type="spellStart"/>
+            <w:r>
+              <w:rPr>
+                <w:rFonts w:ascii="Arial" w:hAnsi="Arial"/>
+              </w:rPr>
+              <w:t>Rp</w:t>
+            </w:r>
+            <w:proofErr w:type="spellEnd"/>
+            <w:r>
+              <w:rPr>
+                <w:rFonts w:ascii="Arial" w:hAnsi="Arial"/>
+                <w:lang w:val="id-ID"/>
               </w:rPr>
               <w:t xml:space="preserve"> </w:t>
             </w:r>
-            <w:proofErr w:type="gramStart"/>
-            <w:r>
-              <w:rPr>
-                <w:rFonts w:ascii="Arial" w:hAnsi="Arial"/>
-              </w:rPr>
-              <w:t>x</w:t>
-            </w:r>
-            <w:proofErr w:type="gramEnd"/>
-            <w:r>
-              <w:rPr>
-                <w:rFonts w:ascii="Arial" w:hAnsi="Arial"/>
-              </w:rPr>
-              <w:t xml:space="preserve"> </w:t>
-            </w:r>
-            <w:proofErr w:type="spellStart"/>
-            <w:r>
-              <w:rPr>
-                <w:rFonts w:ascii="Arial" w:hAnsi="Arial"/>
-              </w:rPr>
-              <w:t>Rp</w:t>
-            </w:r>
-            <w:proofErr w:type="spellEnd"/>
-            <w:r>
-              <w:rPr>
-                <w:rFonts w:ascii="Arial" w:hAnsi="Arial"/>
-                <w:lang w:val="id-ID"/>
-              </w:rPr>
-              <w:t xml:space="preserve"> </w:t>
-            </w:r>
             <w:r>
               <w:rPr>
                 <w:rFonts w:ascii="Arial" w:hAnsi="Arial"/>
                 <w:highlight w:val="yellow"/>
               </w:rPr>
-              <w:t>?</w:t>
+              <w:t>${</w:t>
             </w:r>
             <w:proofErr w:type="spellStart"/>
             <w:r>
@@ -629,7 +617,7 @@
                 <w:rFonts w:ascii="Arial" w:hAnsi="Arial"/>
                 <w:highlight w:val="yellow"/>
               </w:rPr>
-              <w:t>satuh</w:t>
+              <w:t>uang_harian</w:t>
             </w:r>
             <w:proofErr w:type="spellEnd"/>
             <w:r>
@@ -637,7 +625,7 @@
                 <w:rFonts w:ascii="Arial" w:hAnsi="Arial"/>
                 <w:highlight w:val="yellow"/>
               </w:rPr>
-              <w:t>?</w:t>
+              <w:t>}</w:t>
             </w:r>
             <w:r>
               <w:rPr>
@@ -759,25 +747,9 @@
               <w:rPr>
                 <w:rFonts w:ascii="Arial" w:hAnsi="Arial"/>
                 <w:highlight w:val="yellow"/>
-              </w:rPr>
-              <w:t>?</w:t>
-            </w:r>
-            <w:proofErr w:type="spellStart"/>
-            <w:r>
-              <w:rPr>
-                <w:rFonts w:ascii="Arial" w:hAnsi="Arial"/>
-                <w:highlight w:val="yellow"/>
-              </w:rPr>
-              <w:t>terimauh</w:t>
-            </w:r>
-            <w:proofErr w:type="spellEnd"/>
-            <w:proofErr w:type="gramStart"/>
-            <w:r>
-              <w:rPr>
-                <w:rFonts w:ascii="Arial" w:hAnsi="Arial"/>
-                <w:highlight w:val="yellow"/>
-              </w:rPr>
-              <w:t>?</w:t>
+                <w:lang w:val="id-ID"/>
+              </w:rPr>
+              <w:t>${uang_harian_total}</w:t>
             </w:r>
             <w:r>
               <w:rPr>
@@ -785,16 +757,7 @@
                 <w:highlight w:val="yellow"/>
                 <w:lang w:val="id-ID"/>
               </w:rPr>
-              <w:t>,</w:t>
-            </w:r>
-            <w:proofErr w:type="gramEnd"/>
-            <w:r>
-              <w:rPr>
-                <w:rFonts w:ascii="Arial" w:hAnsi="Arial"/>
-                <w:highlight w:val="yellow"/>
-                <w:lang w:val="id-ID"/>
-              </w:rPr>
-              <w:t>-</w:t>
+              <w:t>,-</w:t>
             </w:r>
           </w:p>
           <w:p>
@@ -927,7 +890,7 @@
                 <w:rFonts w:ascii="Arial" w:hAnsi="Arial"/>
                 <w:highlight w:val="yellow"/>
               </w:rPr>
-              <w:t>?</w:t>
+              <w:t>${</w:t>
             </w:r>
             <w:proofErr w:type="spellStart"/>
             <w:r>
@@ -935,24 +898,22 @@
                 <w:rFonts w:ascii="Arial" w:hAnsi="Arial"/>
                 <w:highlight w:val="yellow"/>
               </w:rPr>
-              <w:t>x_jumlah</w:t>
-            </w:r>
-            <w:proofErr w:type="spellEnd"/>
-            <w:proofErr w:type="gramStart"/>
+              <w:t>jumlah_pdb</w:t>
+            </w:r>
+            <w:proofErr w:type="spellEnd"/>
             <w:r>
               <w:rPr>
                 <w:rFonts w:ascii="Arial" w:hAnsi="Arial"/>
                 <w:highlight w:val="yellow"/>
               </w:rPr>
-              <w:t>?,</w:t>
-            </w:r>
-            <w:proofErr w:type="gramEnd"/>
+              <w:t>}</w:t>
+            </w:r>
             <w:r>
               <w:rPr>
                 <w:rFonts w:ascii="Arial" w:hAnsi="Arial"/>
                 <w:highlight w:val="yellow"/>
               </w:rPr>
-              <w:t>-</w:t>
+              <w:t>,-</w:t>
             </w:r>
           </w:p>
         </w:tc>
@@ -1305,7 +1266,6 @@
               </w:rPr>
             </w:pPr>
             <w:proofErr w:type="spellStart"/>
-            <w:proofErr w:type="gramStart"/>
             <w:r>
               <w:rPr>
                 <w:rFonts w:ascii="Arial" w:hAnsi="Arial"/>
@@ -1322,31 +1282,39 @@
             <w:r>
               <w:rPr>
                 <w:rFonts w:ascii="Arial" w:hAnsi="Arial"/>
-              </w:rPr>
-              <w:t>?</w:t>
-            </w:r>
-            <w:proofErr w:type="spellStart"/>
-            <w:proofErr w:type="gramEnd"/>
-            <w:r>
-              <w:rPr>
-                <w:rFonts w:ascii="Arial" w:hAnsi="Arial"/>
-              </w:rPr>
-              <w:t>x_jumlah</w:t>
-            </w:r>
-            <w:proofErr w:type="spellEnd"/>
-            <w:proofErr w:type="gramStart"/>
-            <w:r>
-              <w:rPr>
-                <w:rFonts w:ascii="Arial" w:hAnsi="Arial"/>
-              </w:rPr>
-              <w:t>?,</w:t>
-            </w:r>
-            <w:proofErr w:type="gramEnd"/>
-            <w:r>
-              <w:rPr>
-                <w:rFonts w:ascii="Arial" w:hAnsi="Arial"/>
-              </w:rPr>
-              <w:t>-</w:t>
+                <w:highlight w:val="yellow"/>
+              </w:rPr>
+              <w:t xml:space="preserve"> </w:t>
+            </w:r>
+            <w:r>
+              <w:rPr>
+                <w:rFonts w:ascii="Arial" w:hAnsi="Arial"/>
+                <w:highlight w:val="yellow"/>
+              </w:rPr>
+              <w:t>${</w:t>
+            </w:r>
+            <w:proofErr w:type="spellStart"/>
+            <w:r>
+              <w:rPr>
+                <w:rFonts w:ascii="Arial" w:hAnsi="Arial"/>
+                <w:highlight w:val="yellow"/>
+              </w:rPr>
+              <w:t>jumlah_pdb</w:t>
+            </w:r>
+            <w:proofErr w:type="spellEnd"/>
+            <w:r>
+              <w:rPr>
+                <w:rFonts w:ascii="Arial" w:hAnsi="Arial"/>
+                <w:highlight w:val="yellow"/>
+              </w:rPr>
+              <w:t>}</w:t>
+            </w:r>
+            <w:r>
+              <w:rPr>
+                <w:rFonts w:ascii="Arial" w:hAnsi="Arial"/>
+                <w:highlight w:val="yellow"/>
+              </w:rPr>
+              <w:t>,-</w:t>
             </w:r>
           </w:p>
         </w:tc>
@@ -1363,7 +1331,6 @@
               </w:rPr>
             </w:pPr>
             <w:proofErr w:type="spellStart"/>
-            <w:proofErr w:type="gramStart"/>
             <w:r>
               <w:rPr>
                 <w:rFonts w:ascii="Arial" w:hAnsi="Arial"/>
@@ -1380,27 +1347,30 @@
             <w:r>
               <w:rPr>
                 <w:rFonts w:ascii="Arial" w:hAnsi="Arial"/>
-              </w:rPr>
-              <w:t>?</w:t>
-            </w:r>
-            <w:proofErr w:type="spellStart"/>
-            <w:proofErr w:type="gramEnd"/>
-            <w:r>
-              <w:rPr>
-                <w:rFonts w:ascii="Arial" w:hAnsi="Arial"/>
-              </w:rPr>
-              <w:t>x_jumlah</w:t>
-            </w:r>
-            <w:proofErr w:type="spellEnd"/>
-            <w:r>
-              <w:rPr>
-                <w:rFonts w:ascii="Arial" w:hAnsi="Arial"/>
-              </w:rPr>
-              <w:t>?</w:t>
-            </w:r>
-            <w:r>
-              <w:rPr>
-                <w:rFonts w:ascii="Arial" w:hAnsi="Arial"/>
+                <w:highlight w:val="yellow"/>
+              </w:rPr>
+              <w:t>${</w:t>
+            </w:r>
+            <w:proofErr w:type="spellStart"/>
+            <w:r>
+              <w:rPr>
+                <w:rFonts w:ascii="Arial" w:hAnsi="Arial"/>
+                <w:highlight w:val="yellow"/>
+              </w:rPr>
+              <w:t>jumlah_pdb</w:t>
+            </w:r>
+            <w:proofErr w:type="spellEnd"/>
+            <w:r>
+              <w:rPr>
+                <w:rFonts w:ascii="Arial" w:hAnsi="Arial"/>
+                <w:highlight w:val="yellow"/>
+              </w:rPr>
+              <w:t>}</w:t>
+            </w:r>
+            <w:r>
+              <w:rPr>
+                <w:rFonts w:ascii="Arial" w:hAnsi="Arial"/>
+                <w:highlight w:val="yellow"/>
               </w:rPr>
               <w:t>,-</w:t>
             </w:r>
@@ -1851,7 +1821,6 @@
         <w:tab/>
       </w:r>
       <w:proofErr w:type="spellStart"/>
-      <w:proofErr w:type="gramStart"/>
       <w:r>
         <w:rPr>
           <w:rFonts w:ascii="Arial" w:hAnsi="Arial"/>
@@ -1869,30 +1838,19 @@
       <w:r>
         <w:rPr>
           <w:rFonts w:ascii="Arial" w:hAnsi="Arial"/>
-        </w:rPr>
-        <w:t>?</w:t>
-      </w:r>
-      <w:proofErr w:type="spellStart"/>
-      <w:proofErr w:type="gramEnd"/>
-      <w:r>
-        <w:rPr>
-          <w:rFonts w:ascii="Arial" w:hAnsi="Arial"/>
-        </w:rPr>
-        <w:t>x_jumlah</w:t>
-      </w:r>
-      <w:proofErr w:type="spellEnd"/>
-      <w:r>
-        <w:rPr>
-          <w:rFonts w:ascii="Arial" w:hAnsi="Arial"/>
-        </w:rPr>
-        <w:t>?</w:t>
-      </w:r>
-      <w:r>
-        <w:rPr>
-          <w:rFonts w:ascii="Arial" w:hAnsi="Arial"/>
+          <w:highlight w:val="yellow"/>
+        </w:rPr>
+        <w:t>${jumlah_pdb}</w:t>
+      </w:r>
+      <w:r>
+        <w:rPr>
+          <w:rFonts w:ascii="Arial" w:hAnsi="Arial"/>
+          <w:highlight w:val="yellow"/>
         </w:rPr>
         <w:t>,-</w:t>
       </w:r>
+      <w:bookmarkStart w:id="0" w:name="_GoBack"/>
+      <w:bookmarkEnd w:id="0"/>
     </w:p>
     <w:p>
       <w:pPr>
@@ -2336,8 +2294,6 @@
         </w:rPr>
         <w:t>}</w:t>
       </w:r>
-      <w:bookmarkStart w:id="0" w:name="_GoBack"/>
-      <w:bookmarkEnd w:id="0"/>
     </w:p>
     <w:p>
       <w:pPr>

</xml_diff>

<commit_message>
replace template, remove highlight yellow color
</commit_message>
<xml_diff>
--- a/web/template/template_kwitansi_dalam_kota.docx
+++ b/web/template/template_kwitansi_dalam_kota.docx
@@ -520,7 +520,6 @@
             <w:r>
               <w:rPr>
                 <w:rFonts w:ascii="Arial" w:hAnsi="Arial"/>
-                <w:highlight w:val="yellow"/>
               </w:rPr>
               <w:t>${</w:t>
             </w:r>
@@ -528,7 +527,6 @@
             <w:r>
               <w:rPr>
                 <w:rFonts w:ascii="Arial" w:hAnsi="Arial"/>
-                <w:highlight w:val="yellow"/>
               </w:rPr>
               <w:t>jumlah_hari</w:t>
             </w:r>
@@ -536,7 +534,6 @@
             <w:r>
               <w:rPr>
                 <w:rFonts w:ascii="Arial" w:hAnsi="Arial"/>
-                <w:highlight w:val="yellow"/>
               </w:rPr>
               <w:t>}</w:t>
             </w:r>
@@ -563,7 +560,6 @@
             <w:r>
               <w:rPr>
                 <w:rFonts w:ascii="Arial" w:hAnsi="Arial"/>
-                <w:highlight w:val="yellow"/>
               </w:rPr>
               <w:t>${</w:t>
             </w:r>
@@ -571,7 +567,6 @@
             <w:r>
               <w:rPr>
                 <w:rFonts w:ascii="Arial" w:hAnsi="Arial"/>
-                <w:highlight w:val="yellow"/>
               </w:rPr>
               <w:t>jumlah_hari</w:t>
             </w:r>
@@ -579,7 +574,6 @@
             <w:r>
               <w:rPr>
                 <w:rFonts w:ascii="Arial" w:hAnsi="Arial"/>
-                <w:highlight w:val="yellow"/>
               </w:rPr>
               <w:t>}</w:t>
             </w:r>
@@ -607,7 +601,6 @@
             <w:r>
               <w:rPr>
                 <w:rFonts w:ascii="Arial" w:hAnsi="Arial"/>
-                <w:highlight w:val="yellow"/>
               </w:rPr>
               <w:t>${</w:t>
             </w:r>
@@ -615,7 +608,6 @@
             <w:r>
               <w:rPr>
                 <w:rFonts w:ascii="Arial" w:hAnsi="Arial"/>
-                <w:highlight w:val="yellow"/>
               </w:rPr>
               <w:t>uang_harian</w:t>
             </w:r>
@@ -623,15 +615,8 @@
             <w:r>
               <w:rPr>
                 <w:rFonts w:ascii="Arial" w:hAnsi="Arial"/>
-                <w:highlight w:val="yellow"/>
-              </w:rPr>
-              <w:t>}</w:t>
-            </w:r>
-            <w:r>
-              <w:rPr>
-                <w:rFonts w:ascii="Arial" w:hAnsi="Arial"/>
-              </w:rPr>
-              <w:t>,-</w:t>
+              </w:rPr>
+              <w:t>},-</w:t>
             </w:r>
           </w:p>
           <w:p>
@@ -746,18 +731,9 @@
             <w:r>
               <w:rPr>
                 <w:rFonts w:ascii="Arial" w:hAnsi="Arial"/>
-                <w:highlight w:val="yellow"/>
                 <w:lang w:val="id-ID"/>
               </w:rPr>
-              <w:t>${uang_harian_total}</w:t>
-            </w:r>
-            <w:r>
-              <w:rPr>
-                <w:rFonts w:ascii="Arial" w:hAnsi="Arial"/>
-                <w:highlight w:val="yellow"/>
-                <w:lang w:val="id-ID"/>
-              </w:rPr>
-              <w:t>,-</w:t>
+              <w:t>${uang_harian_total},-</w:t>
             </w:r>
           </w:p>
           <w:p>
@@ -832,7 +808,15 @@
               <w:rPr>
                 <w:rFonts w:ascii="Arial" w:hAnsi="Arial"/>
               </w:rPr>
-              <w:t>Jumlah</w:t>
+              <w:t>Juml</w:t>
+            </w:r>
+            <w:bookmarkStart w:id="0" w:name="_GoBack"/>
+            <w:bookmarkEnd w:id="0"/>
+            <w:r>
+              <w:rPr>
+                <w:rFonts w:ascii="Arial" w:hAnsi="Arial"/>
+              </w:rPr>
+              <w:t>ah</w:t>
             </w:r>
             <w:proofErr w:type="spellEnd"/>
           </w:p>
@@ -888,7 +872,6 @@
             <w:r>
               <w:rPr>
                 <w:rFonts w:ascii="Arial" w:hAnsi="Arial"/>
-                <w:highlight w:val="yellow"/>
               </w:rPr>
               <w:t>${</w:t>
             </w:r>
@@ -896,7 +879,6 @@
             <w:r>
               <w:rPr>
                 <w:rFonts w:ascii="Arial" w:hAnsi="Arial"/>
-                <w:highlight w:val="yellow"/>
               </w:rPr>
               <w:t>jumlah_pdb</w:t>
             </w:r>
@@ -904,16 +886,8 @@
             <w:r>
               <w:rPr>
                 <w:rFonts w:ascii="Arial" w:hAnsi="Arial"/>
-                <w:highlight w:val="yellow"/>
-              </w:rPr>
-              <w:t>}</w:t>
-            </w:r>
-            <w:r>
-              <w:rPr>
-                <w:rFonts w:ascii="Arial" w:hAnsi="Arial"/>
-                <w:highlight w:val="yellow"/>
-              </w:rPr>
-              <w:t>,-</w:t>
+              </w:rPr>
+              <w:t>},-</w:t>
             </w:r>
           </w:p>
         </w:tc>
@@ -986,12 +960,10 @@
               </w:rPr>
               <w:t xml:space="preserve"> </w:t>
             </w:r>
-            <w:bookmarkStart w:id="0" w:name="_GoBack"/>
             <w:r>
               <w:rPr>
                 <w:rFonts w:ascii="Arial" w:hAnsi="Arial"/>
                 <w:i/>
-                <w:highlight w:val="yellow"/>
               </w:rPr>
               <w:t>${</w:t>
             </w:r>
@@ -1000,28 +972,17 @@
               <w:rPr>
                 <w:rFonts w:ascii="Arial" w:hAnsi="Arial"/>
                 <w:i/>
-                <w:highlight w:val="yellow"/>
-              </w:rPr>
-              <w:t>terbilang_</w:t>
-            </w:r>
+              </w:rPr>
+              <w:t>terbilang_jumlah_pdb</w:t>
+            </w:r>
+            <w:proofErr w:type="spellEnd"/>
             <w:r>
               <w:rPr>
                 <w:rFonts w:ascii="Arial" w:hAnsi="Arial"/>
                 <w:i/>
-                <w:highlight w:val="yellow"/>
-              </w:rPr>
-              <w:t>jumlah_pdb</w:t>
-            </w:r>
-            <w:proofErr w:type="spellEnd"/>
-            <w:r>
-              <w:rPr>
-                <w:rFonts w:ascii="Arial" w:hAnsi="Arial"/>
-                <w:i/>
-                <w:highlight w:val="yellow"/>
               </w:rPr>
               <w:t>}</w:t>
             </w:r>
-            <w:bookmarkEnd w:id="0"/>
             <w:r>
               <w:rPr>
                 <w:rFonts w:ascii="Arial" w:hAnsi="Arial"/>
@@ -1106,19 +1067,7 @@
               <w:rPr>
                 <w:rFonts w:ascii="Arial" w:hAnsi="Arial"/>
               </w:rPr>
-              <w:t>}</w:t>
-            </w:r>
-            <w:r>
-              <w:rPr>
-                <w:rFonts w:ascii="Arial" w:hAnsi="Arial"/>
-              </w:rPr>
-              <w:t xml:space="preserve">, </w:t>
-            </w:r>
-            <w:r>
-              <w:rPr>
-                <w:rFonts w:ascii="Arial" w:hAnsi="Arial"/>
-              </w:rPr>
-              <w:t>${</w:t>
+              <w:t>}, ${</w:t>
             </w:r>
             <w:proofErr w:type="spellStart"/>
             <w:r>
@@ -1299,7 +1248,6 @@
             <w:r>
               <w:rPr>
                 <w:rFonts w:ascii="Arial" w:hAnsi="Arial"/>
-                <w:highlight w:val="yellow"/>
               </w:rPr>
               <w:t xml:space="preserve"> ${</w:t>
             </w:r>
@@ -1307,7 +1255,6 @@
             <w:r>
               <w:rPr>
                 <w:rFonts w:ascii="Arial" w:hAnsi="Arial"/>
-                <w:highlight w:val="yellow"/>
               </w:rPr>
               <w:t>jumlah_pdb</w:t>
             </w:r>
@@ -1315,16 +1262,8 @@
             <w:r>
               <w:rPr>
                 <w:rFonts w:ascii="Arial" w:hAnsi="Arial"/>
-                <w:highlight w:val="yellow"/>
-              </w:rPr>
-              <w:t>}</w:t>
-            </w:r>
-            <w:r>
-              <w:rPr>
-                <w:rFonts w:ascii="Arial" w:hAnsi="Arial"/>
-                <w:highlight w:val="yellow"/>
-              </w:rPr>
-              <w:t>,-</w:t>
+              </w:rPr>
+              <w:t>},-</w:t>
             </w:r>
           </w:p>
         </w:tc>
@@ -1357,7 +1296,6 @@
             <w:r>
               <w:rPr>
                 <w:rFonts w:ascii="Arial" w:hAnsi="Arial"/>
-                <w:highlight w:val="yellow"/>
               </w:rPr>
               <w:t>${</w:t>
             </w:r>
@@ -1365,7 +1303,6 @@
             <w:r>
               <w:rPr>
                 <w:rFonts w:ascii="Arial" w:hAnsi="Arial"/>
-                <w:highlight w:val="yellow"/>
               </w:rPr>
               <w:t>jumlah_pdb</w:t>
             </w:r>
@@ -1373,16 +1310,8 @@
             <w:r>
               <w:rPr>
                 <w:rFonts w:ascii="Arial" w:hAnsi="Arial"/>
-                <w:highlight w:val="yellow"/>
-              </w:rPr>
-              <w:t>}</w:t>
-            </w:r>
-            <w:r>
-              <w:rPr>
-                <w:rFonts w:ascii="Arial" w:hAnsi="Arial"/>
-                <w:highlight w:val="yellow"/>
-              </w:rPr>
-              <w:t>,-</w:t>
+              </w:rPr>
+              <w:t>},-</w:t>
             </w:r>
           </w:p>
         </w:tc>
@@ -1848,7 +1777,6 @@
       <w:r>
         <w:rPr>
           <w:rFonts w:ascii="Arial" w:hAnsi="Arial"/>
-          <w:highlight w:val="yellow"/>
         </w:rPr>
         <w:t>${</w:t>
       </w:r>
@@ -1856,7 +1784,6 @@
       <w:r>
         <w:rPr>
           <w:rFonts w:ascii="Arial" w:hAnsi="Arial"/>
-          <w:highlight w:val="yellow"/>
         </w:rPr>
         <w:t>jumlah_pdb</w:t>
       </w:r>
@@ -1864,16 +1791,8 @@
       <w:r>
         <w:rPr>
           <w:rFonts w:ascii="Arial" w:hAnsi="Arial"/>
-          <w:highlight w:val="yellow"/>
-        </w:rPr>
-        <w:t>}</w:t>
-      </w:r>
-      <w:r>
-        <w:rPr>
-          <w:rFonts w:ascii="Arial" w:hAnsi="Arial"/>
-          <w:highlight w:val="yellow"/>
-        </w:rPr>
-        <w:t>,-</w:t>
+        </w:rPr>
+        <w:t>},-</w:t>
       </w:r>
     </w:p>
     <w:p>
@@ -2299,24 +2218,13 @@
           <w:rFonts w:ascii="Arial" w:hAnsi="Arial"/>
         </w:rPr>
         <w:tab/>
-      </w:r>
-      <w:r>
-        <w:rPr>
-          <w:rFonts w:ascii="Arial" w:hAnsi="Arial"/>
-        </w:rPr>
         <w:t xml:space="preserve">NIP. </w:t>
       </w:r>
       <w:r>
         <w:rPr>
           <w:rFonts w:ascii="Arial" w:hAnsi="Arial"/>
         </w:rPr>
-        <w:t>${nip_ppk</w:t>
-      </w:r>
-      <w:r>
-        <w:rPr>
-          <w:rFonts w:ascii="Arial" w:hAnsi="Arial"/>
-        </w:rPr>
-        <w:t>}</w:t>
+        <w:t>${nip_ppk}</w:t>
       </w:r>
     </w:p>
     <w:p>

</xml_diff>